<commit_message>
Del3:  seq diagrams, db diagram, tetsing, etc.
</commit_message>
<xml_diff>
--- a/Deliverable3/Deliverable2_Report_CourseGenie+.docx
+++ b/Deliverable3/Deliverable2_Report_CourseGenie+.docx
@@ -3373,122 +3373,77 @@
           <w14:ligatures w14:val="standardContextual"/>
         </w:rPr>
       </w:pPr>
-      <w:r>
-        <w:rPr>
-          <w:rStyle w:val="Hyperlink"/>
-          <w:noProof/>
-        </w:rPr>
-        <w:fldChar w:fldCharType="begin"/>
-      </w:r>
-      <w:r>
-        <w:rPr>
-          <w:rStyle w:val="Hyperlink"/>
-          <w:noProof/>
-        </w:rPr>
-        <w:instrText xml:space="preserve"> </w:instrText>
-      </w:r>
-      <w:r>
-        <w:rPr>
-          <w:noProof/>
-        </w:rPr>
-        <w:instrText>HYPERLINK \l "_Toc213768607"</w:instrText>
-      </w:r>
-      <w:r>
-        <w:rPr>
-          <w:rStyle w:val="Hyperlink"/>
-          <w:noProof/>
-        </w:rPr>
-        <w:instrText xml:space="preserve"> </w:instrText>
-      </w:r>
-      <w:r>
-        <w:rPr>
-          <w:rStyle w:val="Hyperlink"/>
-          <w:noProof/>
-        </w:rPr>
-      </w:r>
-      <w:r>
-        <w:rPr>
-          <w:rStyle w:val="Hyperlink"/>
-          <w:noProof/>
-        </w:rPr>
-        <w:fldChar w:fldCharType="separate"/>
-      </w:r>
-      <w:r>
-        <w:rPr>
-          <w:rStyle w:val="Hyperlink"/>
-          <w:noProof/>
-        </w:rPr>
-        <w:t xml:space="preserve">List </w:t>
-      </w:r>
-      <w:r>
-        <w:rPr>
-          <w:rStyle w:val="Hyperlink"/>
-          <w:noProof/>
-        </w:rPr>
-        <w:t>o</w:t>
-      </w:r>
-      <w:r>
-        <w:rPr>
-          <w:rStyle w:val="Hyperlink"/>
-          <w:noProof/>
-        </w:rPr>
-        <w:t>f Tables</w:t>
-      </w:r>
-      <w:r>
-        <w:rPr>
-          <w:noProof/>
-          <w:webHidden/>
-        </w:rPr>
-        <w:tab/>
-      </w:r>
-      <w:r>
-        <w:rPr>
-          <w:noProof/>
-          <w:webHidden/>
-        </w:rPr>
-        <w:fldChar w:fldCharType="begin"/>
-      </w:r>
-      <w:r>
-        <w:rPr>
-          <w:noProof/>
-          <w:webHidden/>
-        </w:rPr>
-        <w:instrText xml:space="preserve"> PAGEREF _Toc213768607 \h </w:instrText>
-      </w:r>
-      <w:r>
-        <w:rPr>
-          <w:noProof/>
-          <w:webHidden/>
-        </w:rPr>
-      </w:r>
-      <w:r>
-        <w:rPr>
-          <w:noProof/>
-          <w:webHidden/>
-        </w:rPr>
-        <w:fldChar w:fldCharType="separate"/>
-      </w:r>
-      <w:r>
-        <w:rPr>
-          <w:noProof/>
-          <w:webHidden/>
-        </w:rPr>
-        <w:t>vi</w:t>
-      </w:r>
-      <w:r>
-        <w:rPr>
-          <w:noProof/>
-          <w:webHidden/>
-        </w:rPr>
-        <w:fldChar w:fldCharType="end"/>
-      </w:r>
-      <w:r>
-        <w:rPr>
-          <w:rStyle w:val="Hyperlink"/>
-          <w:noProof/>
-        </w:rPr>
-        <w:fldChar w:fldCharType="end"/>
-      </w:r>
+      <w:hyperlink w:anchor="_Toc213768607" w:history="1">
+        <w:r>
+          <w:rPr>
+            <w:rStyle w:val="Hyperlink"/>
+            <w:noProof/>
+          </w:rPr>
+          <w:t xml:space="preserve">List </w:t>
+        </w:r>
+        <w:r>
+          <w:rPr>
+            <w:rStyle w:val="Hyperlink"/>
+            <w:noProof/>
+          </w:rPr>
+          <w:t>o</w:t>
+        </w:r>
+        <w:r>
+          <w:rPr>
+            <w:rStyle w:val="Hyperlink"/>
+            <w:noProof/>
+          </w:rPr>
+          <w:t>f Tables</w:t>
+        </w:r>
+        <w:r>
+          <w:rPr>
+            <w:noProof/>
+            <w:webHidden/>
+          </w:rPr>
+          <w:tab/>
+        </w:r>
+        <w:r>
+          <w:rPr>
+            <w:noProof/>
+            <w:webHidden/>
+          </w:rPr>
+          <w:fldChar w:fldCharType="begin"/>
+        </w:r>
+        <w:r>
+          <w:rPr>
+            <w:noProof/>
+            <w:webHidden/>
+          </w:rPr>
+          <w:instrText xml:space="preserve"> PAGEREF _Toc213768607 \h </w:instrText>
+        </w:r>
+        <w:r>
+          <w:rPr>
+            <w:noProof/>
+            <w:webHidden/>
+          </w:rPr>
+        </w:r>
+        <w:r>
+          <w:rPr>
+            <w:noProof/>
+            <w:webHidden/>
+          </w:rPr>
+          <w:fldChar w:fldCharType="separate"/>
+        </w:r>
+        <w:r>
+          <w:rPr>
+            <w:noProof/>
+            <w:webHidden/>
+          </w:rPr>
+          <w:t>vi</w:t>
+        </w:r>
+        <w:r>
+          <w:rPr>
+            <w:noProof/>
+            <w:webHidden/>
+          </w:rPr>
+          <w:fldChar w:fldCharType="end"/>
+        </w:r>
+      </w:hyperlink>
     </w:p>
     <w:p>
       <w:pPr>
@@ -7922,108 +7877,63 @@
           <w14:ligatures w14:val="standardContextual"/>
         </w:rPr>
       </w:pPr>
-      <w:r>
-        <w:rPr>
-          <w:rStyle w:val="Hyperlink"/>
-          <w:noProof/>
-        </w:rPr>
-        <w:fldChar w:fldCharType="begin"/>
-      </w:r>
-      <w:r>
-        <w:rPr>
-          <w:rStyle w:val="Hyperlink"/>
-          <w:noProof/>
-        </w:rPr>
-        <w:instrText xml:space="preserve"> </w:instrText>
-      </w:r>
-      <w:r>
-        <w:rPr>
-          <w:noProof/>
-        </w:rPr>
-        <w:instrText>HYPERLINK \l "_Toc213768668"</w:instrText>
-      </w:r>
-      <w:r>
-        <w:rPr>
-          <w:rStyle w:val="Hyperlink"/>
-          <w:noProof/>
-        </w:rPr>
-        <w:instrText xml:space="preserve"> </w:instrText>
-      </w:r>
-      <w:r>
-        <w:rPr>
-          <w:rStyle w:val="Hyperlink"/>
-          <w:noProof/>
-        </w:rPr>
-      </w:r>
-      <w:r>
-        <w:rPr>
-          <w:rStyle w:val="Hyperlink"/>
-          <w:noProof/>
-        </w:rPr>
-        <w:fldChar w:fldCharType="separate"/>
-      </w:r>
-      <w:r>
-        <w:rPr>
-          <w:rStyle w:val="Hyperlink"/>
-          <w:noProof/>
-        </w:rPr>
-        <w:t>References</w:t>
-      </w:r>
-      <w:r>
-        <w:rPr>
-          <w:noProof/>
-          <w:webHidden/>
-        </w:rPr>
-        <w:tab/>
-      </w:r>
-      <w:r>
-        <w:rPr>
-          <w:noProof/>
-          <w:webHidden/>
-        </w:rPr>
-        <w:fldChar w:fldCharType="begin"/>
-      </w:r>
-      <w:r>
-        <w:rPr>
-          <w:noProof/>
-          <w:webHidden/>
-        </w:rPr>
-        <w:instrText xml:space="preserve"> PAGEREF _Toc213768668 \h </w:instrText>
-      </w:r>
-      <w:r>
-        <w:rPr>
-          <w:noProof/>
-          <w:webHidden/>
-        </w:rPr>
-      </w:r>
-      <w:r>
-        <w:rPr>
-          <w:noProof/>
-          <w:webHidden/>
-        </w:rPr>
-        <w:fldChar w:fldCharType="separate"/>
-      </w:r>
-      <w:r>
-        <w:rPr>
-          <w:noProof/>
-          <w:webHidden/>
-        </w:rPr>
-        <w:t>63</w:t>
-      </w:r>
-      <w:r>
-        <w:rPr>
-          <w:noProof/>
-          <w:webHidden/>
-        </w:rPr>
-        <w:fldChar w:fldCharType="end"/>
-      </w:r>
-      <w:r>
-        <w:rPr>
-          <w:rStyle w:val="Hyperlink"/>
-          <w:noProof/>
-        </w:rPr>
-        <w:fldChar w:fldCharType="end"/>
-      </w:r>
+      <w:hyperlink w:anchor="_Toc213768668" w:history="1">
+        <w:r>
+          <w:rPr>
+            <w:rStyle w:val="Hyperlink"/>
+            <w:noProof/>
+          </w:rPr>
+          <w:t>References</w:t>
+        </w:r>
+        <w:r>
+          <w:rPr>
+            <w:noProof/>
+            <w:webHidden/>
+          </w:rPr>
+          <w:tab/>
+        </w:r>
+        <w:r>
+          <w:rPr>
+            <w:noProof/>
+            <w:webHidden/>
+          </w:rPr>
+          <w:fldChar w:fldCharType="begin"/>
+        </w:r>
+        <w:r>
+          <w:rPr>
+            <w:noProof/>
+            <w:webHidden/>
+          </w:rPr>
+          <w:instrText xml:space="preserve"> PAGEREF _Toc213768668 \h </w:instrText>
+        </w:r>
+        <w:r>
+          <w:rPr>
+            <w:noProof/>
+            <w:webHidden/>
+          </w:rPr>
+        </w:r>
+        <w:r>
+          <w:rPr>
+            <w:noProof/>
+            <w:webHidden/>
+          </w:rPr>
+          <w:fldChar w:fldCharType="separate"/>
+        </w:r>
+        <w:r>
+          <w:rPr>
+            <w:noProof/>
+            <w:webHidden/>
+          </w:rPr>
+          <w:t>63</w:t>
+        </w:r>
+        <w:r>
+          <w:rPr>
+            <w:noProof/>
+            <w:webHidden/>
+          </w:rPr>
+          <w:fldChar w:fldCharType="end"/>
+        </w:r>
+      </w:hyperlink>
     </w:p>
     <w:p>
       <w:pPr>
@@ -17622,7 +17532,6 @@
                 <w:sz w:val="24"/>
                 <w:szCs w:val="24"/>
               </w:rPr>
-              <w:lastRenderedPageBreak/>
               <w:t>Peer Review Evaluation (Reviewer)</w:t>
             </w:r>
           </w:p>
@@ -19036,7 +18945,17 @@
                 <w:lang w:val="en-US" w:eastAsia="en-AE"/>
               </w:rPr>
               <w:lastRenderedPageBreak/>
-              <w:t>Medium</w:t>
+              <w:t>Lo</w:t>
+            </w:r>
+            <w:r>
+              <w:rPr>
+                <w:rFonts w:ascii="Times New Roman" w:hAnsi="Times New Roman" w:cs="Times New Roman"/>
+                <w:color w:val="000000" w:themeColor="text1"/>
+                <w:sz w:val="24"/>
+                <w:szCs w:val="24"/>
+                <w:lang w:val="en-US" w:eastAsia="en-AE"/>
+              </w:rPr>
+              <w:t>w</w:t>
             </w:r>
           </w:p>
         </w:tc>
@@ -23335,7 +23254,7 @@
           <w:lang w:val="en-US"/>
         </w:rPr>
         <w:drawing>
-          <wp:inline distT="0" distB="0" distL="0" distR="0" wp14:anchorId="48E54159" wp14:editId="403FCDC9">
+          <wp:inline distT="0" distB="0" distL="0" distR="0" wp14:anchorId="48E54159" wp14:editId="7BE05240">
             <wp:extent cx="5943600" cy="3471333"/>
             <wp:effectExtent l="0" t="0" r="0" b="0"/>
             <wp:docPr id="1178152646" name="Picture 3" descr="A diagram of a company's process&#10;&#10;AI-generated content may be incorrect."/>
@@ -31847,13 +31766,7 @@
         <w:t xml:space="preserve">The test plan outlines the initial set of functional test cases designed to validate the core features for both professors and administrators. </w:t>
       </w:r>
       <w:r>
-        <w:t xml:space="preserve">The purpose of this first-cut test plan is to verify that essential workflows </w:t>
-      </w:r>
-      <w:r>
-        <w:t>are performed as expected</w:t>
-      </w:r>
-      <w:r>
-        <w:t>. The cases below specify test conditions, inputs, execution steps, and expected outcomes to ensure consistency during testing.</w:t>
+        <w:t>The purpose of this first-cut test plan is to verify that essential workflows are performed as expected. The cases below specify test conditions, inputs, execution steps, and expected outcomes to ensure consistency during testing.</w:t>
       </w:r>
       <w:r>
         <w:rPr>
@@ -35798,7 +35711,7 @@
 <w:numbering xmlns:wpc="http://schemas.microsoft.com/office/word/2010/wordprocessingCanvas" xmlns:cx="http://schemas.microsoft.com/office/drawing/2014/chartex" xmlns:cx1="http://schemas.microsoft.com/office/drawing/2015/9/8/chartex" xmlns:cx2="http://schemas.microsoft.com/office/drawing/2015/10/21/chartex" xmlns:cx3="http://schemas.microsoft.com/office/drawing/2016/5/9/chartex" xmlns:cx4="http://schemas.microsoft.com/office/drawing/2016/5/10/chartex" xmlns:cx5="http://schemas.microsoft.com/office/drawing/2016/5/11/chartex" xmlns:cx6="http://schemas.microsoft.com/office/drawing/2016/5/12/chartex" xmlns:cx7="http://schemas.microsoft.com/office/drawing/2016/5/13/chartex" xmlns:cx8="http://schemas.microsoft.com/office/drawing/2016/5/14/chartex" xmlns:mc="http://schemas.openxmlformats.org/markup-compatibility/2006" xmlns:aink="http://schemas.microsoft.com/office/drawing/2016/ink" xmlns:am3d="http://schemas.microsoft.com/office/drawing/2017/model3d" xmlns:o="urn:schemas-microsoft-com:office:office" xmlns:oel="http://schemas.microsoft.com/office/2019/extlst" xmlns:r="http://schemas.openxmlformats.org/officeDocument/2006/relationships" xmlns:m="http://schemas.openxmlformats.org/officeDocument/2006/math" xmlns:v="urn:schemas-microsoft-com:vml" xmlns:wp14="http://schemas.microsoft.com/office/word/2010/wordprocessingDrawing" xmlns:wp="http://schemas.openxmlformats.org/drawingml/2006/wordprocessingDrawing" xmlns:w10="urn:schemas-microsoft-com:office:word" xmlns:w="http://schemas.openxmlformats.org/wordprocessingml/2006/main" xmlns:w14="http://schemas.microsoft.com/office/word/2010/wordml" xmlns:w15="http://schemas.microsoft.com/office/word/2012/wordml" xmlns:w16cex="http://schemas.microsoft.com/office/word/2018/wordml/cex" xmlns:w16cid="http://schemas.microsoft.com/office/word/2016/wordml/cid" xmlns:w16="http://schemas.microsoft.com/office/word/2018/wordml" xmlns:w16du="http://schemas.microsoft.com/office/word/2023/wordml/word16du" xmlns:w16sdtdh="http://schemas.microsoft.com/office/word/2020/wordml/sdtdatahash" xmlns:w16sdtfl="http://schemas.microsoft.com/office/word/2024/wordml/sdtformatlock" xmlns:w16se="http://schemas.microsoft.com/office/word/2015/wordml/symex" xmlns:wpg="http://schemas.microsoft.com/office/word/2010/wordprocessingGroup" xmlns:wpi="http://schemas.microsoft.com/office/word/2010/wordprocessingInk" xmlns:wne="http://schemas.microsoft.com/office/word/2006/wordml" xmlns:wps="http://schemas.microsoft.com/office/word/2010/wordprocessingShape" mc:Ignorable="w14 w15 w16se w16cid w16 w16cex w16sdtdh w16sdtfl w16du wp14">
   <w:numPicBullet w:numPicBulletId="0">
     <w:pict>
-      <v:shapetype id="_x0000_t75" coordsize="21600,21600" o:spt="75" o:preferrelative="t" path="m@4@5l@4@11@9@11@9@5xe" filled="f" stroked="f">
+      <v:shapetype w14:anchorId="156BD031" id="_x0000_t75" coordsize="21600,21600" o:spt="75" o:preferrelative="t" path="m@4@5l@4@11@9@11@9@5xe" filled="f" stroked="f">
         <v:stroke joinstyle="miter"/>
         <v:formulas>
           <v:f eqn="if lineDrawn pixelLineWidth 0"/>
@@ -35817,7 +35730,7 @@
         <v:path o:extrusionok="f" gradientshapeok="t" o:connecttype="rect"/>
         <o:lock v:ext="edit" aspectratio="t"/>
       </v:shapetype>
-      <v:shape id="_x0000_i1760" type="#_x0000_t75" style="width:9.25pt;height:9.25pt;visibility:visible" o:bullet="t">
+      <v:shape id="_x0000_i1025" type="#_x0000_t75" style="width:9.55pt;height:9.55pt;visibility:visible" o:bullet="t">
         <v:imagedata r:id="rId1" o:title=""/>
         <o:lock v:ext="edit" aspectratio="f"/>
       </v:shape>
@@ -35825,7 +35738,7 @@
   </w:numPicBullet>
   <w:numPicBullet w:numPicBulletId="1">
     <w:pict>
-      <v:shape id="_x0000_i1761" type="#_x0000_t75" style="width:9.25pt;height:9.25pt;visibility:visible" o:bullet="t">
+      <v:shape w14:anchorId="54068A5A" id="_x0000_i1026" type="#_x0000_t75" style="width:9.55pt;height:9.55pt;visibility:visible" o:bullet="t">
         <v:imagedata r:id="rId2" o:title=""/>
         <o:lock v:ext="edit" aspectratio="f"/>
       </v:shape>
@@ -42189,12 +42102,6 @@
 </file>
 
 <file path=customXml/item1.xml><?xml version="1.0" encoding="utf-8"?>
-<go:gDocsCustomXmlDataStorage xmlns:go="http://customooxmlschemas.google.com/" xmlns:r="http://schemas.openxmlformats.org/officeDocument/2006/relationships" uri="GoogleDocsCustomDataVersion2">
-  <go:docsCustomData xmlns:go="http://customooxmlschemas.google.com/" roundtripDataSignature="AMtx7mjGU0mcIu7lhmtJSuGf2KyPZE54FA==">CgMxLjAyCGguZ2pkZ3hzOAByITFCNEVjZVUtTG9EaGh0RlBtNDVENEIwMDhZVHlad280Ug==</go:docsCustomData>
-</go:gDocsCustomXmlDataStorage>
-</file>
-
-<file path=customXml/item2.xml><?xml version="1.0" encoding="utf-8"?>
 <b:Sources xmlns:b="http://schemas.openxmlformats.org/officeDocument/2006/bibliography" xmlns="http://schemas.openxmlformats.org/officeDocument/2006/bibliography" SelectedStyle="/IEEE2006OfficeOnline.xsl" StyleName="IEEE" Version="2006">
   <b:Source>
     <b:Tag>Her22</b:Tag>
@@ -42493,19 +42400,25 @@
 </b:Sources>
 </file>
 
+<file path=customXml/item2.xml><?xml version="1.0" encoding="utf-8"?>
+<go:gDocsCustomXmlDataStorage xmlns:go="http://customooxmlschemas.google.com/" xmlns:r="http://schemas.openxmlformats.org/officeDocument/2006/relationships" uri="GoogleDocsCustomDataVersion2">
+  <go:docsCustomData xmlns:go="http://customooxmlschemas.google.com/" roundtripDataSignature="AMtx7mjGU0mcIu7lhmtJSuGf2KyPZE54FA==">CgMxLjAyCGguZ2pkZ3hzOAByITFCNEVjZVUtTG9EaGh0RlBtNDVENEIwMDhZVHlad280Ug==</go:docsCustomData>
+</go:gDocsCustomXmlDataStorage>
+</file>
+
 <file path=customXml/itemProps1.xml><?xml version="1.0" encoding="utf-8"?>
+<ds:datastoreItem xmlns:ds="http://schemas.openxmlformats.org/officeDocument/2006/customXml" ds:itemID="{4C5207BE-80B3-B046-9708-4C1FC0D49DDD}">
+  <ds:schemaRefs>
+    <ds:schemaRef ds:uri="http://schemas.openxmlformats.org/officeDocument/2006/bibliography"/>
+  </ds:schemaRefs>
+</ds:datastoreItem>
+</file>
+
+<file path=customXml/itemProps2.xml><?xml version="1.0" encoding="utf-8"?>
 <ds:datastoreItem xmlns:ds="http://schemas.openxmlformats.org/officeDocument/2006/customXml" ds:itemID="{11111111-1234-1234-1234-123412341234}">
   <ds:schemaRefs>
     <ds:schemaRef ds:uri="http://customooxmlschemas.google.com/"/>
     <ds:schemaRef ds:uri="http://schemas.openxmlformats.org/officeDocument/2006/relationships"/>
   </ds:schemaRefs>
 </ds:datastoreItem>
-</file>
-
-<file path=customXml/itemProps2.xml><?xml version="1.0" encoding="utf-8"?>
-<ds:datastoreItem xmlns:ds="http://schemas.openxmlformats.org/officeDocument/2006/customXml" ds:itemID="{4C5207BE-80B3-B046-9708-4C1FC0D49DDD}">
-  <ds:schemaRefs>
-    <ds:schemaRef ds:uri="http://schemas.openxmlformats.org/officeDocument/2006/bibliography"/>
-  </ds:schemaRefs>
-</ds:datastoreItem>
 </file>
</xml_diff>